<commit_message>
Added code for confounding regression table
</commit_message>
<xml_diff>
--- a/doc/word/Checklist MSSSM.docx
+++ b/doc/word/Checklist MSSSM.docx
@@ -23,7 +23,31 @@
           <w:shd w:val="clear" w:color="auto" w:fill="92D050"/>
           <w:lang w:eastAsia="en-GB"/>
         </w:rPr>
-        <w:t>Individual contributions (Amr)</w:t>
+        <w:t>Individual contributions (</w:t>
+      </w:r>
+      <w:proofErr w:type="spellStart"/>
+      <w:r>
+        <w:rPr>
+          <w:rFonts w:ascii="Tahoma" w:eastAsia="Times New Roman" w:hAnsi="Tahoma" w:cs="Tahoma"/>
+          <w:color w:val="000000"/>
+          <w:sz w:val="20"/>
+          <w:szCs w:val="20"/>
+          <w:shd w:val="clear" w:color="auto" w:fill="92D050"/>
+          <w:lang w:eastAsia="en-GB"/>
+        </w:rPr>
+        <w:t>Amr</w:t>
+      </w:r>
+      <w:proofErr w:type="spellEnd"/>
+      <w:r>
+        <w:rPr>
+          <w:rFonts w:ascii="Tahoma" w:eastAsia="Times New Roman" w:hAnsi="Tahoma" w:cs="Tahoma"/>
+          <w:color w:val="000000"/>
+          <w:sz w:val="20"/>
+          <w:szCs w:val="20"/>
+          <w:shd w:val="clear" w:color="auto" w:fill="92D050"/>
+          <w:lang w:eastAsia="en-GB"/>
+        </w:rPr>
+        <w:t>)</w:t>
       </w:r>
       <w:r>
         <w:rPr>
@@ -74,7 +98,31 @@
           <w:szCs w:val="20"/>
           <w:lang w:eastAsia="en-GB"/>
         </w:rPr>
-        <w:t xml:space="preserve">Is social infection a prevalent factor in obesity spread? Does social infection play a role in obesity spread? Difference between SISa and SIS in simulation. </w:t>
+        <w:t xml:space="preserve">Is social infection a prevalent factor in obesity spread? Does social infection play a role in obesity spread? Difference between </w:t>
+      </w:r>
+      <w:proofErr w:type="spellStart"/>
+      <w:r>
+        <w:rPr>
+          <w:rFonts w:ascii="Tahoma" w:eastAsia="Times New Roman" w:hAnsi="Tahoma" w:cs="Tahoma"/>
+          <w:strike/>
+          <w:color w:val="000000"/>
+          <w:sz w:val="20"/>
+          <w:szCs w:val="20"/>
+          <w:lang w:eastAsia="en-GB"/>
+        </w:rPr>
+        <w:t>SISa</w:t>
+      </w:r>
+      <w:proofErr w:type="spellEnd"/>
+      <w:r>
+        <w:rPr>
+          <w:rFonts w:ascii="Tahoma" w:eastAsia="Times New Roman" w:hAnsi="Tahoma" w:cs="Tahoma"/>
+          <w:strike/>
+          <w:color w:val="000000"/>
+          <w:sz w:val="20"/>
+          <w:szCs w:val="20"/>
+          <w:lang w:eastAsia="en-GB"/>
+        </w:rPr>
+        <w:t xml:space="preserve"> and SIS in simulation. </w:t>
       </w:r>
     </w:p>
     <w:p>
@@ -378,7 +426,29 @@
           <w:szCs w:val="20"/>
           <w:lang w:eastAsia="en-GB"/>
         </w:rPr>
-        <w:t>Phase diagram to interprete results</w:t>
+        <w:t xml:space="preserve">Phase diagram to </w:t>
+      </w:r>
+      <w:proofErr w:type="spellStart"/>
+      <w:r>
+        <w:rPr>
+          <w:rFonts w:ascii="Tahoma" w:eastAsia="Times New Roman" w:hAnsi="Tahoma" w:cs="Tahoma"/>
+          <w:color w:val="000000"/>
+          <w:sz w:val="20"/>
+          <w:szCs w:val="20"/>
+          <w:lang w:eastAsia="en-GB"/>
+        </w:rPr>
+        <w:t>interprete</w:t>
+      </w:r>
+      <w:proofErr w:type="spellEnd"/>
+      <w:r>
+        <w:rPr>
+          <w:rFonts w:ascii="Tahoma" w:eastAsia="Times New Roman" w:hAnsi="Tahoma" w:cs="Tahoma"/>
+          <w:color w:val="000000"/>
+          <w:sz w:val="20"/>
+          <w:szCs w:val="20"/>
+          <w:lang w:eastAsia="en-GB"/>
+        </w:rPr>
+        <w:t xml:space="preserve"> results</w:t>
       </w:r>
     </w:p>
     <w:p>
@@ -459,7 +529,29 @@
           <w:szCs w:val="20"/>
           <w:lang w:eastAsia="en-GB"/>
         </w:rPr>
-        <w:t>Limitations (homophily, social influence)</w:t>
+        <w:t>Limitations (</w:t>
+      </w:r>
+      <w:proofErr w:type="spellStart"/>
+      <w:r>
+        <w:rPr>
+          <w:rFonts w:ascii="Tahoma" w:eastAsia="Times New Roman" w:hAnsi="Tahoma" w:cs="Tahoma"/>
+          <w:color w:val="000000"/>
+          <w:sz w:val="20"/>
+          <w:szCs w:val="20"/>
+          <w:lang w:eastAsia="en-GB"/>
+        </w:rPr>
+        <w:t>homophily</w:t>
+      </w:r>
+      <w:proofErr w:type="spellEnd"/>
+      <w:r>
+        <w:rPr>
+          <w:rFonts w:ascii="Tahoma" w:eastAsia="Times New Roman" w:hAnsi="Tahoma" w:cs="Tahoma"/>
+          <w:color w:val="000000"/>
+          <w:sz w:val="20"/>
+          <w:szCs w:val="20"/>
+          <w:lang w:eastAsia="en-GB"/>
+        </w:rPr>
+        <w:t>, social influence)</w:t>
       </w:r>
     </w:p>
     <w:p>
@@ -597,6 +689,565 @@
         </w:rPr>
         <w:t>Inset paragraph on confounding</w:t>
       </w:r>
+    </w:p>
+    <w:p>
+      <w:pPr>
+        <w:spacing w:after="240" w:line="240" w:lineRule="auto"/>
+        <w:rPr>
+          <w:rFonts w:ascii="Tahoma" w:eastAsia="Times New Roman" w:hAnsi="Tahoma" w:cs="Tahoma"/>
+          <w:b/>
+          <w:color w:val="000000"/>
+          <w:sz w:val="20"/>
+          <w:szCs w:val="20"/>
+          <w:lang w:eastAsia="en-GB"/>
+        </w:rPr>
+      </w:pPr>
+      <w:r>
+        <w:rPr>
+          <w:rFonts w:ascii="Tahoma" w:eastAsia="Times New Roman" w:hAnsi="Tahoma" w:cs="Tahoma"/>
+          <w:b/>
+          <w:color w:val="000000"/>
+          <w:sz w:val="20"/>
+          <w:szCs w:val="20"/>
+          <w:lang w:eastAsia="en-GB"/>
+        </w:rPr>
+        <w:t>TABLE FOR CONFOUNDING</w:t>
+      </w:r>
+    </w:p>
+    <w:p>
+      <w:pPr>
+        <w:spacing w:after="240" w:line="240" w:lineRule="auto"/>
+        <w:rPr>
+          <w:rFonts w:ascii="Tahoma" w:eastAsia="Times New Roman" w:hAnsi="Tahoma" w:cs="Tahoma"/>
+          <w:color w:val="000000"/>
+          <w:sz w:val="20"/>
+          <w:szCs w:val="20"/>
+          <w:lang w:eastAsia="en-GB"/>
+        </w:rPr>
+      </w:pPr>
+      <w:r>
+        <w:rPr>
+          <w:rFonts w:ascii="Tahoma" w:eastAsia="Times New Roman" w:hAnsi="Tahoma" w:cs="Tahoma"/>
+          <w:color w:val="000000"/>
+          <w:sz w:val="20"/>
+          <w:szCs w:val="20"/>
+          <w:lang w:eastAsia="en-GB"/>
+        </w:rPr>
+        <w:t>{</w:t>
+      </w:r>
+    </w:p>
+    <w:p>
+      <w:pPr>
+        <w:spacing w:after="240" w:line="240" w:lineRule="auto"/>
+        <w:rPr>
+          <w:rFonts w:ascii="Tahoma" w:eastAsia="Times New Roman" w:hAnsi="Tahoma" w:cs="Tahoma"/>
+          <w:color w:val="000000"/>
+          <w:sz w:val="20"/>
+          <w:szCs w:val="20"/>
+          <w:lang w:eastAsia="en-GB"/>
+        </w:rPr>
+      </w:pPr>
+      <w:r>
+        <w:rPr>
+          <w:rFonts w:ascii="Tahoma" w:eastAsia="Times New Roman" w:hAnsi="Tahoma" w:cs="Tahoma"/>
+          <w:color w:val="000000"/>
+          <w:sz w:val="20"/>
+          <w:szCs w:val="20"/>
+          <w:lang w:eastAsia="en-GB"/>
+        </w:rPr>
+        <w:t>\begin{table}[</w:t>
+      </w:r>
+      <w:proofErr w:type="spellStart"/>
+      <w:r>
+        <w:rPr>
+          <w:rFonts w:ascii="Tahoma" w:eastAsia="Times New Roman" w:hAnsi="Tahoma" w:cs="Tahoma"/>
+          <w:color w:val="000000"/>
+          <w:sz w:val="20"/>
+          <w:szCs w:val="20"/>
+          <w:lang w:eastAsia="en-GB"/>
+        </w:rPr>
+        <w:t>htbp</w:t>
+      </w:r>
+      <w:proofErr w:type="spellEnd"/>
+      <w:r>
+        <w:rPr>
+          <w:rFonts w:ascii="Tahoma" w:eastAsia="Times New Roman" w:hAnsi="Tahoma" w:cs="Tahoma"/>
+          <w:color w:val="000000"/>
+          <w:sz w:val="20"/>
+          <w:szCs w:val="20"/>
+          <w:lang w:eastAsia="en-GB"/>
+        </w:rPr>
+        <w:t>]\</w:t>
+      </w:r>
+      <w:proofErr w:type="spellStart"/>
+      <w:r>
+        <w:rPr>
+          <w:rFonts w:ascii="Tahoma" w:eastAsia="Times New Roman" w:hAnsi="Tahoma" w:cs="Tahoma"/>
+          <w:color w:val="000000"/>
+          <w:sz w:val="20"/>
+          <w:szCs w:val="20"/>
+          <w:lang w:eastAsia="en-GB"/>
+        </w:rPr>
+        <w:t>centering</w:t>
+      </w:r>
+      <w:proofErr w:type="spellEnd"/>
+    </w:p>
+    <w:p>
+      <w:pPr>
+        <w:spacing w:after="240" w:line="240" w:lineRule="auto"/>
+        <w:rPr>
+          <w:rFonts w:ascii="Tahoma" w:eastAsia="Times New Roman" w:hAnsi="Tahoma" w:cs="Tahoma"/>
+          <w:color w:val="000000"/>
+          <w:sz w:val="20"/>
+          <w:szCs w:val="20"/>
+          <w:lang w:eastAsia="en-GB"/>
+        </w:rPr>
+      </w:pPr>
+      <w:r>
+        <w:rPr>
+          <w:rFonts w:ascii="Tahoma" w:eastAsia="Times New Roman" w:hAnsi="Tahoma" w:cs="Tahoma"/>
+          <w:color w:val="000000"/>
+          <w:sz w:val="20"/>
+          <w:szCs w:val="20"/>
+          <w:lang w:eastAsia="en-GB"/>
+        </w:rPr>
+        <w:t xml:space="preserve"> \caption{Results of OLS Model of the Obesity Prevalence in the US </w:t>
+      </w:r>
+    </w:p>
+    <w:p>
+      <w:pPr>
+        <w:spacing w:after="240" w:line="240" w:lineRule="auto"/>
+        <w:rPr>
+          <w:rFonts w:ascii="Tahoma" w:eastAsia="Times New Roman" w:hAnsi="Tahoma" w:cs="Tahoma"/>
+          <w:color w:val="000000"/>
+          <w:sz w:val="20"/>
+          <w:szCs w:val="20"/>
+          <w:lang w:eastAsia="en-GB"/>
+        </w:rPr>
+      </w:pPr>
+      <w:r>
+        <w:rPr>
+          <w:rFonts w:ascii="Tahoma" w:eastAsia="Times New Roman" w:hAnsi="Tahoma" w:cs="Tahoma"/>
+          <w:color w:val="000000"/>
+          <w:sz w:val="20"/>
+          <w:szCs w:val="20"/>
+          <w:lang w:eastAsia="en-GB"/>
+        </w:rPr>
+        <w:t>\label{</w:t>
+      </w:r>
+      <w:proofErr w:type="spellStart"/>
+      <w:r>
+        <w:rPr>
+          <w:rFonts w:ascii="Tahoma" w:eastAsia="Times New Roman" w:hAnsi="Tahoma" w:cs="Tahoma"/>
+          <w:color w:val="000000"/>
+          <w:sz w:val="20"/>
+          <w:szCs w:val="20"/>
+          <w:lang w:eastAsia="en-GB"/>
+        </w:rPr>
+        <w:t>tabresult</w:t>
+      </w:r>
+      <w:proofErr w:type="spellEnd"/>
+      <w:r>
+        <w:rPr>
+          <w:rFonts w:ascii="Tahoma" w:eastAsia="Times New Roman" w:hAnsi="Tahoma" w:cs="Tahoma"/>
+          <w:color w:val="000000"/>
+          <w:sz w:val="20"/>
+          <w:szCs w:val="20"/>
+          <w:lang w:eastAsia="en-GB"/>
+        </w:rPr>
+        <w:t xml:space="preserve"> regress}}</w:t>
+      </w:r>
+    </w:p>
+    <w:p>
+      <w:pPr>
+        <w:spacing w:after="240" w:line="240" w:lineRule="auto"/>
+        <w:rPr>
+          <w:rFonts w:ascii="Tahoma" w:eastAsia="Times New Roman" w:hAnsi="Tahoma" w:cs="Tahoma"/>
+          <w:color w:val="000000"/>
+          <w:sz w:val="20"/>
+          <w:szCs w:val="20"/>
+          <w:lang w:eastAsia="en-GB"/>
+        </w:rPr>
+      </w:pPr>
+      <w:r>
+        <w:rPr>
+          <w:rFonts w:ascii="Tahoma" w:eastAsia="Times New Roman" w:hAnsi="Tahoma" w:cs="Tahoma"/>
+          <w:color w:val="000000"/>
+          <w:sz w:val="20"/>
+          <w:szCs w:val="20"/>
+          <w:lang w:eastAsia="en-GB"/>
+        </w:rPr>
+        <w:t xml:space="preserve">\begin{tabular}{l c </w:t>
+      </w:r>
+      <w:proofErr w:type="spellStart"/>
+      <w:r>
+        <w:rPr>
+          <w:rFonts w:ascii="Tahoma" w:eastAsia="Times New Roman" w:hAnsi="Tahoma" w:cs="Tahoma"/>
+          <w:color w:val="000000"/>
+          <w:sz w:val="20"/>
+          <w:szCs w:val="20"/>
+          <w:lang w:eastAsia="en-GB"/>
+        </w:rPr>
+        <w:t>c</w:t>
+      </w:r>
+      <w:proofErr w:type="spellEnd"/>
+      <w:r>
+        <w:rPr>
+          <w:rFonts w:ascii="Tahoma" w:eastAsia="Times New Roman" w:hAnsi="Tahoma" w:cs="Tahoma"/>
+          <w:color w:val="000000"/>
+          <w:sz w:val="20"/>
+          <w:szCs w:val="20"/>
+          <w:lang w:eastAsia="en-GB"/>
+        </w:rPr>
+        <w:t xml:space="preserve"> }\</w:t>
+      </w:r>
+      <w:proofErr w:type="spellStart"/>
+      <w:r>
+        <w:rPr>
+          <w:rFonts w:ascii="Tahoma" w:eastAsia="Times New Roman" w:hAnsi="Tahoma" w:cs="Tahoma"/>
+          <w:color w:val="000000"/>
+          <w:sz w:val="20"/>
+          <w:szCs w:val="20"/>
+          <w:lang w:eastAsia="en-GB"/>
+        </w:rPr>
+        <w:t>hline</w:t>
+      </w:r>
+      <w:proofErr w:type="spellEnd"/>
+      <w:r>
+        <w:rPr>
+          <w:rFonts w:ascii="Tahoma" w:eastAsia="Times New Roman" w:hAnsi="Tahoma" w:cs="Tahoma"/>
+          <w:color w:val="000000"/>
+          <w:sz w:val="20"/>
+          <w:szCs w:val="20"/>
+          <w:lang w:eastAsia="en-GB"/>
+        </w:rPr>
+        <w:t>\</w:t>
+      </w:r>
+      <w:proofErr w:type="spellStart"/>
+      <w:r>
+        <w:rPr>
+          <w:rFonts w:ascii="Tahoma" w:eastAsia="Times New Roman" w:hAnsi="Tahoma" w:cs="Tahoma"/>
+          <w:color w:val="000000"/>
+          <w:sz w:val="20"/>
+          <w:szCs w:val="20"/>
+          <w:lang w:eastAsia="en-GB"/>
+        </w:rPr>
+        <w:t>hline</w:t>
+      </w:r>
+      <w:proofErr w:type="spellEnd"/>
+    </w:p>
+    <w:p>
+      <w:pPr>
+        <w:spacing w:after="240" w:line="240" w:lineRule="auto"/>
+        <w:rPr>
+          <w:rFonts w:ascii="Tahoma" w:eastAsia="Times New Roman" w:hAnsi="Tahoma" w:cs="Tahoma"/>
+          <w:color w:val="000000"/>
+          <w:sz w:val="20"/>
+          <w:szCs w:val="20"/>
+          <w:lang w:eastAsia="en-GB"/>
+        </w:rPr>
+      </w:pPr>
+      <w:r>
+        <w:rPr>
+          <w:rFonts w:ascii="Tahoma" w:eastAsia="Times New Roman" w:hAnsi="Tahoma" w:cs="Tahoma"/>
+          <w:color w:val="000000"/>
+          <w:sz w:val="20"/>
+          <w:szCs w:val="20"/>
+          <w:lang w:eastAsia="en-GB"/>
+        </w:rPr>
+        <w:t>\multicolumn{1}{c} {\</w:t>
+      </w:r>
+      <w:proofErr w:type="spellStart"/>
+      <w:r>
+        <w:rPr>
+          <w:rFonts w:ascii="Tahoma" w:eastAsia="Times New Roman" w:hAnsi="Tahoma" w:cs="Tahoma"/>
+          <w:color w:val="000000"/>
+          <w:sz w:val="20"/>
+          <w:szCs w:val="20"/>
+          <w:lang w:eastAsia="en-GB"/>
+        </w:rPr>
+        <w:t>textbf</w:t>
+      </w:r>
+      <w:proofErr w:type="spellEnd"/>
+      <w:r>
+        <w:rPr>
+          <w:rFonts w:ascii="Tahoma" w:eastAsia="Times New Roman" w:hAnsi="Tahoma" w:cs="Tahoma"/>
+          <w:color w:val="000000"/>
+          <w:sz w:val="20"/>
+          <w:szCs w:val="20"/>
+          <w:lang w:eastAsia="en-GB"/>
+        </w:rPr>
+        <w:t>{Variable}}</w:t>
+      </w:r>
+    </w:p>
+    <w:p>
+      <w:pPr>
+        <w:spacing w:after="240" w:line="240" w:lineRule="auto"/>
+        <w:rPr>
+          <w:rFonts w:ascii="Tahoma" w:eastAsia="Times New Roman" w:hAnsi="Tahoma" w:cs="Tahoma"/>
+          <w:color w:val="000000"/>
+          <w:sz w:val="20"/>
+          <w:szCs w:val="20"/>
+          <w:lang w:eastAsia="en-GB"/>
+        </w:rPr>
+      </w:pPr>
+      <w:r>
+        <w:rPr>
+          <w:rFonts w:ascii="Tahoma" w:eastAsia="Times New Roman" w:hAnsi="Tahoma" w:cs="Tahoma"/>
+          <w:color w:val="000000"/>
+          <w:sz w:val="20"/>
+          <w:szCs w:val="20"/>
+          <w:lang w:eastAsia="en-GB"/>
+        </w:rPr>
+        <w:t xml:space="preserve"> &amp; {\</w:t>
+      </w:r>
+      <w:proofErr w:type="spellStart"/>
+      <w:r>
+        <w:rPr>
+          <w:rFonts w:ascii="Tahoma" w:eastAsia="Times New Roman" w:hAnsi="Tahoma" w:cs="Tahoma"/>
+          <w:color w:val="000000"/>
+          <w:sz w:val="20"/>
+          <w:szCs w:val="20"/>
+          <w:lang w:eastAsia="en-GB"/>
+        </w:rPr>
+        <w:t>textbf</w:t>
+      </w:r>
+      <w:proofErr w:type="spellEnd"/>
+      <w:r>
+        <w:rPr>
+          <w:rFonts w:ascii="Tahoma" w:eastAsia="Times New Roman" w:hAnsi="Tahoma" w:cs="Tahoma"/>
+          <w:color w:val="000000"/>
+          <w:sz w:val="20"/>
+          <w:szCs w:val="20"/>
+          <w:lang w:eastAsia="en-GB"/>
+        </w:rPr>
+        <w:t>{Coefficient}}  &amp; \</w:t>
+      </w:r>
+      <w:proofErr w:type="spellStart"/>
+      <w:r>
+        <w:rPr>
+          <w:rFonts w:ascii="Tahoma" w:eastAsia="Times New Roman" w:hAnsi="Tahoma" w:cs="Tahoma"/>
+          <w:color w:val="000000"/>
+          <w:sz w:val="20"/>
+          <w:szCs w:val="20"/>
+          <w:lang w:eastAsia="en-GB"/>
+        </w:rPr>
+        <w:t>textbf</w:t>
+      </w:r>
+      <w:proofErr w:type="spellEnd"/>
+      <w:r>
+        <w:rPr>
+          <w:rFonts w:ascii="Tahoma" w:eastAsia="Times New Roman" w:hAnsi="Tahoma" w:cs="Tahoma"/>
+          <w:color w:val="000000"/>
+          <w:sz w:val="20"/>
+          <w:szCs w:val="20"/>
+          <w:lang w:eastAsia="en-GB"/>
+        </w:rPr>
+        <w:t>{(Std. Err.)} \\ \</w:t>
+      </w:r>
+      <w:proofErr w:type="spellStart"/>
+      <w:r>
+        <w:rPr>
+          <w:rFonts w:ascii="Tahoma" w:eastAsia="Times New Roman" w:hAnsi="Tahoma" w:cs="Tahoma"/>
+          <w:color w:val="000000"/>
+          <w:sz w:val="20"/>
+          <w:szCs w:val="20"/>
+          <w:lang w:eastAsia="en-GB"/>
+        </w:rPr>
+        <w:t>hline</w:t>
+      </w:r>
+      <w:proofErr w:type="spellEnd"/>
+    </w:p>
+    <w:p>
+      <w:pPr>
+        <w:spacing w:after="240" w:line="240" w:lineRule="auto"/>
+        <w:rPr>
+          <w:rFonts w:ascii="Tahoma" w:eastAsia="Times New Roman" w:hAnsi="Tahoma" w:cs="Tahoma"/>
+          <w:color w:val="000000"/>
+          <w:sz w:val="20"/>
+          <w:szCs w:val="20"/>
+          <w:lang w:eastAsia="en-GB"/>
+        </w:rPr>
+      </w:pPr>
+      <w:r>
+        <w:rPr>
+          <w:rFonts w:ascii="Tahoma" w:eastAsia="Times New Roman" w:hAnsi="Tahoma" w:cs="Tahoma"/>
+          <w:color w:val="000000"/>
+          <w:sz w:val="20"/>
+          <w:szCs w:val="20"/>
+          <w:lang w:eastAsia="en-GB"/>
+        </w:rPr>
+        <w:lastRenderedPageBreak/>
+        <w:t>Median Household Income (USD'000)  &amp;  -0.188 (***)  &amp; (0.006)\\</w:t>
+      </w:r>
+    </w:p>
+    <w:p>
+      <w:pPr>
+        <w:spacing w:after="240" w:line="240" w:lineRule="auto"/>
+        <w:rPr>
+          <w:rFonts w:ascii="Tahoma" w:eastAsia="Times New Roman" w:hAnsi="Tahoma" w:cs="Tahoma"/>
+          <w:color w:val="000000"/>
+          <w:sz w:val="20"/>
+          <w:szCs w:val="20"/>
+          <w:lang w:val="fr-FR" w:eastAsia="en-GB"/>
+        </w:rPr>
+      </w:pPr>
+      <w:proofErr w:type="spellStart"/>
+      <w:r>
+        <w:rPr>
+          <w:rFonts w:ascii="Tahoma" w:eastAsia="Times New Roman" w:hAnsi="Tahoma" w:cs="Tahoma"/>
+          <w:color w:val="000000"/>
+          <w:sz w:val="20"/>
+          <w:szCs w:val="20"/>
+          <w:lang w:val="fr-FR" w:eastAsia="en-GB"/>
+        </w:rPr>
+        <w:t>Intercept</w:t>
+      </w:r>
+      <w:proofErr w:type="spellEnd"/>
+      <w:r>
+        <w:rPr>
+          <w:rFonts w:ascii="Tahoma" w:eastAsia="Times New Roman" w:hAnsi="Tahoma" w:cs="Tahoma"/>
+          <w:color w:val="000000"/>
+          <w:sz w:val="20"/>
+          <w:szCs w:val="20"/>
+          <w:lang w:val="fr-FR" w:eastAsia="en-GB"/>
+        </w:rPr>
+        <w:t xml:space="preserve">  &amp;  38.7 (***)  &amp; (0.27)\\</w:t>
+      </w:r>
+    </w:p>
+    <w:p>
+      <w:pPr>
+        <w:spacing w:after="240" w:line="240" w:lineRule="auto"/>
+        <w:rPr>
+          <w:rFonts w:ascii="Tahoma" w:eastAsia="Times New Roman" w:hAnsi="Tahoma" w:cs="Tahoma"/>
+          <w:color w:val="000000"/>
+          <w:sz w:val="20"/>
+          <w:szCs w:val="20"/>
+          <w:lang w:val="fr-FR" w:eastAsia="en-GB"/>
+        </w:rPr>
+      </w:pPr>
+      <w:r>
+        <w:rPr>
+          <w:rFonts w:ascii="Tahoma" w:eastAsia="Times New Roman" w:hAnsi="Tahoma" w:cs="Tahoma"/>
+          <w:color w:val="000000"/>
+          <w:sz w:val="20"/>
+          <w:szCs w:val="20"/>
+          <w:lang w:val="fr-FR" w:eastAsia="en-GB"/>
+        </w:rPr>
+        <w:t>\</w:t>
+      </w:r>
+      <w:proofErr w:type="spellStart"/>
+      <w:r>
+        <w:rPr>
+          <w:rFonts w:ascii="Tahoma" w:eastAsia="Times New Roman" w:hAnsi="Tahoma" w:cs="Tahoma"/>
+          <w:color w:val="000000"/>
+          <w:sz w:val="20"/>
+          <w:szCs w:val="20"/>
+          <w:lang w:val="fr-FR" w:eastAsia="en-GB"/>
+        </w:rPr>
+        <w:t>hline</w:t>
+      </w:r>
+      <w:proofErr w:type="spellEnd"/>
+    </w:p>
+    <w:p>
+      <w:pPr>
+        <w:spacing w:after="240" w:line="240" w:lineRule="auto"/>
+        <w:rPr>
+          <w:rFonts w:ascii="Tahoma" w:eastAsia="Times New Roman" w:hAnsi="Tahoma" w:cs="Tahoma"/>
+          <w:color w:val="000000"/>
+          <w:sz w:val="20"/>
+          <w:szCs w:val="20"/>
+          <w:lang w:val="fr-FR" w:eastAsia="en-GB"/>
+        </w:rPr>
+      </w:pPr>
+      <w:r>
+        <w:rPr>
+          <w:rFonts w:ascii="Tahoma" w:eastAsia="Times New Roman" w:hAnsi="Tahoma" w:cs="Tahoma"/>
+          <w:color w:val="000000"/>
+          <w:sz w:val="20"/>
+          <w:szCs w:val="20"/>
+          <w:lang w:val="fr-FR" w:eastAsia="en-GB"/>
+        </w:rPr>
+        <w:t>\end{</w:t>
+      </w:r>
+      <w:proofErr w:type="spellStart"/>
+      <w:r>
+        <w:rPr>
+          <w:rFonts w:ascii="Tahoma" w:eastAsia="Times New Roman" w:hAnsi="Tahoma" w:cs="Tahoma"/>
+          <w:color w:val="000000"/>
+          <w:sz w:val="20"/>
+          <w:szCs w:val="20"/>
+          <w:lang w:val="fr-FR" w:eastAsia="en-GB"/>
+        </w:rPr>
+        <w:t>tabular</w:t>
+      </w:r>
+      <w:proofErr w:type="spellEnd"/>
+      <w:r>
+        <w:rPr>
+          <w:rFonts w:ascii="Tahoma" w:eastAsia="Times New Roman" w:hAnsi="Tahoma" w:cs="Tahoma"/>
+          <w:color w:val="000000"/>
+          <w:sz w:val="20"/>
+          <w:szCs w:val="20"/>
+          <w:lang w:val="fr-FR" w:eastAsia="en-GB"/>
+        </w:rPr>
+        <w:t>}</w:t>
+      </w:r>
+    </w:p>
+    <w:p>
+      <w:pPr>
+        <w:spacing w:after="240" w:line="240" w:lineRule="auto"/>
+        <w:rPr>
+          <w:rFonts w:ascii="Tahoma" w:eastAsia="Times New Roman" w:hAnsi="Tahoma" w:cs="Tahoma"/>
+          <w:color w:val="000000"/>
+          <w:sz w:val="20"/>
+          <w:szCs w:val="20"/>
+          <w:lang w:val="fr-FR" w:eastAsia="en-GB"/>
+        </w:rPr>
+      </w:pPr>
+      <w:r>
+        <w:rPr>
+          <w:rFonts w:ascii="Tahoma" w:eastAsia="Times New Roman" w:hAnsi="Tahoma" w:cs="Tahoma"/>
+          <w:color w:val="000000"/>
+          <w:sz w:val="20"/>
+          <w:szCs w:val="20"/>
+          <w:lang w:val="fr-FR" w:eastAsia="en-GB"/>
+        </w:rPr>
+        <w:t>\end{table}</w:t>
+      </w:r>
+    </w:p>
+    <w:p>
+      <w:pPr>
+        <w:spacing w:after="240" w:line="240" w:lineRule="auto"/>
+        <w:rPr>
+          <w:rFonts w:ascii="Tahoma" w:eastAsia="Times New Roman" w:hAnsi="Tahoma" w:cs="Tahoma"/>
+          <w:color w:val="000000"/>
+          <w:sz w:val="20"/>
+          <w:szCs w:val="20"/>
+          <w:lang w:eastAsia="en-GB"/>
+        </w:rPr>
+      </w:pPr>
+      <w:r>
+        <w:rPr>
+          <w:rFonts w:ascii="Tahoma" w:eastAsia="Times New Roman" w:hAnsi="Tahoma" w:cs="Tahoma"/>
+          <w:color w:val="000000"/>
+          <w:sz w:val="20"/>
+          <w:szCs w:val="20"/>
+          <w:lang w:eastAsia="en-GB"/>
+        </w:rPr>
+        <w:t>}</w:t>
+      </w:r>
+    </w:p>
+    <w:p>
+      <w:pPr>
+        <w:spacing w:after="240" w:line="240" w:lineRule="auto"/>
+        <w:rPr>
+          <w:rFonts w:ascii="Tahoma" w:eastAsia="Times New Roman" w:hAnsi="Tahoma" w:cs="Tahoma"/>
+          <w:color w:val="000000"/>
+          <w:sz w:val="20"/>
+          <w:szCs w:val="20"/>
+          <w:lang w:eastAsia="en-GB"/>
+        </w:rPr>
+      </w:pPr>
       <w:r>
         <w:rPr>
           <w:rFonts w:ascii="Tahoma" w:eastAsia="Times New Roman" w:hAnsi="Tahoma" w:cs="Tahoma"/>
@@ -648,7 +1299,29 @@
           <w:lang w:eastAsia="en-GB"/>
         </w:rPr>
         <w:br/>
-        <w:t>I) Research paper, blabla on obesity, research question Emmanuel</w:t>
+        <w:t xml:space="preserve">I) Research paper, </w:t>
+      </w:r>
+      <w:proofErr w:type="spellStart"/>
+      <w:r>
+        <w:rPr>
+          <w:rFonts w:ascii="Tahoma" w:eastAsia="Times New Roman" w:hAnsi="Tahoma" w:cs="Tahoma"/>
+          <w:color w:val="000000"/>
+          <w:sz w:val="20"/>
+          <w:szCs w:val="20"/>
+          <w:lang w:eastAsia="en-GB"/>
+        </w:rPr>
+        <w:t>blabla</w:t>
+      </w:r>
+      <w:proofErr w:type="spellEnd"/>
+      <w:r>
+        <w:rPr>
+          <w:rFonts w:ascii="Tahoma" w:eastAsia="Times New Roman" w:hAnsi="Tahoma" w:cs="Tahoma"/>
+          <w:color w:val="000000"/>
+          <w:sz w:val="20"/>
+          <w:szCs w:val="20"/>
+          <w:lang w:eastAsia="en-GB"/>
+        </w:rPr>
+        <w:t xml:space="preserve"> on obesity, research question Emmanuel</w:t>
       </w:r>
       <w:r>
         <w:rPr>
@@ -711,8 +1384,20 @@
           <w:lang w:eastAsia="en-GB"/>
         </w:rPr>
         <w:br/>
-        <w:t>IV) Conclusion Limitations Amr</w:t>
-      </w:r>
+        <w:t xml:space="preserve">IV) Conclusion Limitations </w:t>
+      </w:r>
+      <w:proofErr w:type="spellStart"/>
+      <w:r>
+        <w:rPr>
+          <w:rFonts w:ascii="Tahoma" w:eastAsia="Times New Roman" w:hAnsi="Tahoma" w:cs="Tahoma"/>
+          <w:color w:val="000000"/>
+          <w:sz w:val="20"/>
+          <w:szCs w:val="20"/>
+          <w:lang w:eastAsia="en-GB"/>
+        </w:rPr>
+        <w:t>Amr</w:t>
+      </w:r>
+      <w:proofErr w:type="spellEnd"/>
       <w:r>
         <w:rPr>
           <w:rFonts w:ascii="Tahoma" w:eastAsia="Times New Roman" w:hAnsi="Tahoma" w:cs="Tahoma"/>
@@ -777,7 +1462,6 @@
           <w:szCs w:val="20"/>
           <w:lang w:eastAsia="en-GB"/>
         </w:rPr>
-        <w:lastRenderedPageBreak/>
         <w:t>Comments:</w:t>
       </w:r>
     </w:p>
@@ -1003,7 +1687,28 @@
           <w:lang w:eastAsia="en-GB"/>
         </w:rPr>
         <w:tab/>
-        <w:t xml:space="preserve">Shalizi </w:t>
+      </w:r>
+      <w:proofErr w:type="spellStart"/>
+      <w:r>
+        <w:rPr>
+          <w:rFonts w:ascii="Tahoma" w:eastAsia="Times New Roman" w:hAnsi="Tahoma" w:cs="Tahoma"/>
+          <w:color w:val="000000"/>
+          <w:sz w:val="20"/>
+          <w:szCs w:val="20"/>
+          <w:lang w:eastAsia="en-GB"/>
+        </w:rPr>
+        <w:t>Shalizi</w:t>
+      </w:r>
+      <w:proofErr w:type="spellEnd"/>
+      <w:r>
+        <w:rPr>
+          <w:rFonts w:ascii="Tahoma" w:eastAsia="Times New Roman" w:hAnsi="Tahoma" w:cs="Tahoma"/>
+          <w:color w:val="000000"/>
+          <w:sz w:val="20"/>
+          <w:szCs w:val="20"/>
+          <w:lang w:eastAsia="en-GB"/>
+        </w:rPr>
+        <w:t xml:space="preserve"> </w:t>
       </w:r>
       <w:r>
         <w:rPr>
@@ -1088,7 +1793,28 @@
           <w:lang w:eastAsia="en-GB"/>
         </w:rPr>
         <w:tab/>
-        <w:t xml:space="preserve">Khayal, </w:t>
+      </w:r>
+      <w:proofErr w:type="spellStart"/>
+      <w:r>
+        <w:rPr>
+          <w:rFonts w:ascii="Tahoma" w:eastAsia="Times New Roman" w:hAnsi="Tahoma" w:cs="Tahoma"/>
+          <w:color w:val="000000"/>
+          <w:sz w:val="20"/>
+          <w:szCs w:val="20"/>
+          <w:lang w:eastAsia="en-GB"/>
+        </w:rPr>
+        <w:t>Khayal</w:t>
+      </w:r>
+      <w:proofErr w:type="spellEnd"/>
+      <w:r>
+        <w:rPr>
+          <w:rFonts w:ascii="Tahoma" w:eastAsia="Times New Roman" w:hAnsi="Tahoma" w:cs="Tahoma"/>
+          <w:color w:val="000000"/>
+          <w:sz w:val="20"/>
+          <w:szCs w:val="20"/>
+          <w:lang w:eastAsia="en-GB"/>
+        </w:rPr>
+        <w:t xml:space="preserve">, </w:t>
       </w:r>
       <w:r>
         <w:rPr>
@@ -1108,8 +1834,20 @@
           <w:szCs w:val="20"/>
           <w:lang w:eastAsia="en-GB"/>
         </w:rPr>
-        <w:t xml:space="preserve"> Pentland</w:t>
-      </w:r>
+        <w:t xml:space="preserve"> </w:t>
+      </w:r>
+      <w:proofErr w:type="spellStart"/>
+      <w:r>
+        <w:rPr>
+          <w:rFonts w:ascii="Tahoma" w:eastAsia="Times New Roman" w:hAnsi="Tahoma" w:cs="Tahoma"/>
+          <w:color w:val="000000"/>
+          <w:sz w:val="20"/>
+          <w:szCs w:val="20"/>
+          <w:lang w:eastAsia="en-GB"/>
+        </w:rPr>
+        <w:t>Pentland</w:t>
+      </w:r>
+      <w:proofErr w:type="spellEnd"/>
     </w:p>
     <w:p>
       <w:pPr>
@@ -1490,6 +2228,7 @@
           <w:szCs w:val="20"/>
           <w:lang w:eastAsia="en-GB"/>
         </w:rPr>
+        <w:lastRenderedPageBreak/>
         <w:t>Missing</w:t>
       </w:r>
       <w:r>
@@ -1738,7 +2477,29 @@
           <w:lang w:eastAsia="en-GB"/>
         </w:rPr>
         <w:tab/>
-        <w:t xml:space="preserve">is socially assortative as shown in figure </w:t>
+        <w:t xml:space="preserve">is socially </w:t>
+      </w:r>
+      <w:proofErr w:type="spellStart"/>
+      <w:r>
+        <w:rPr>
+          <w:rFonts w:ascii="Tahoma" w:eastAsia="Times New Roman" w:hAnsi="Tahoma" w:cs="Tahoma"/>
+          <w:color w:val="000000"/>
+          <w:sz w:val="20"/>
+          <w:szCs w:val="20"/>
+          <w:lang w:eastAsia="en-GB"/>
+        </w:rPr>
+        <w:t>assortative</w:t>
+      </w:r>
+      <w:proofErr w:type="spellEnd"/>
+      <w:r>
+        <w:rPr>
+          <w:rFonts w:ascii="Tahoma" w:eastAsia="Times New Roman" w:hAnsi="Tahoma" w:cs="Tahoma"/>
+          <w:color w:val="000000"/>
+          <w:sz w:val="20"/>
+          <w:szCs w:val="20"/>
+          <w:lang w:eastAsia="en-GB"/>
+        </w:rPr>
+        <w:t xml:space="preserve"> as shown in figure </w:t>
       </w:r>
       <w:r>
         <w:rPr>
@@ -1770,12 +2531,10 @@
           <w:szCs w:val="20"/>
           <w:lang w:eastAsia="en-GB"/>
         </w:rPr>
-        <w:t>Do we add someting on homophily?</w:t>
-      </w:r>
-    </w:p>
-    <w:p>
-      <w:pPr>
-        <w:spacing w:after="240" w:line="240" w:lineRule="auto"/>
+        <w:t xml:space="preserve">Do we add </w:t>
+      </w:r>
+      <w:proofErr w:type="spellStart"/>
+      <w:r>
         <w:rPr>
           <w:rFonts w:ascii="Tahoma" w:eastAsia="Times New Roman" w:hAnsi="Tahoma" w:cs="Tahoma"/>
           <w:color w:val="FF0000"/>
@@ -1783,6 +2542,52 @@
           <w:szCs w:val="20"/>
           <w:lang w:eastAsia="en-GB"/>
         </w:rPr>
+        <w:t>someting</w:t>
+      </w:r>
+      <w:proofErr w:type="spellEnd"/>
+      <w:r>
+        <w:rPr>
+          <w:rFonts w:ascii="Tahoma" w:eastAsia="Times New Roman" w:hAnsi="Tahoma" w:cs="Tahoma"/>
+          <w:color w:val="FF0000"/>
+          <w:sz w:val="20"/>
+          <w:szCs w:val="20"/>
+          <w:lang w:eastAsia="en-GB"/>
+        </w:rPr>
+        <w:t xml:space="preserve"> on </w:t>
+      </w:r>
+      <w:proofErr w:type="spellStart"/>
+      <w:r>
+        <w:rPr>
+          <w:rFonts w:ascii="Tahoma" w:eastAsia="Times New Roman" w:hAnsi="Tahoma" w:cs="Tahoma"/>
+          <w:color w:val="FF0000"/>
+          <w:sz w:val="20"/>
+          <w:szCs w:val="20"/>
+          <w:lang w:eastAsia="en-GB"/>
+        </w:rPr>
+        <w:t>homophily</w:t>
+      </w:r>
+      <w:proofErr w:type="spellEnd"/>
+      <w:r>
+        <w:rPr>
+          <w:rFonts w:ascii="Tahoma" w:eastAsia="Times New Roman" w:hAnsi="Tahoma" w:cs="Tahoma"/>
+          <w:color w:val="FF0000"/>
+          <w:sz w:val="20"/>
+          <w:szCs w:val="20"/>
+          <w:lang w:eastAsia="en-GB"/>
+        </w:rPr>
+        <w:t>?</w:t>
+      </w:r>
+    </w:p>
+    <w:p>
+      <w:pPr>
+        <w:spacing w:after="240" w:line="240" w:lineRule="auto"/>
+        <w:rPr>
+          <w:rFonts w:ascii="Tahoma" w:eastAsia="Times New Roman" w:hAnsi="Tahoma" w:cs="Tahoma"/>
+          <w:color w:val="FF0000"/>
+          <w:sz w:val="20"/>
+          <w:szCs w:val="20"/>
+          <w:lang w:eastAsia="en-GB"/>
+        </w:rPr>
       </w:pPr>
       <w:r>
         <w:rPr>
@@ -1822,7 +2627,27 @@
           <w:szCs w:val="20"/>
           <w:lang w:eastAsia="en-GB"/>
         </w:rPr>
-        <w:t>The parameteres we get this way-&gt;</w:t>
+        <w:t xml:space="preserve">The </w:t>
+      </w:r>
+      <w:proofErr w:type="spellStart"/>
+      <w:r>
+        <w:rPr>
+          <w:rFonts w:ascii="Tahoma" w:eastAsia="Times New Roman" w:hAnsi="Tahoma" w:cs="Tahoma"/>
+          <w:sz w:val="20"/>
+          <w:szCs w:val="20"/>
+          <w:lang w:eastAsia="en-GB"/>
+        </w:rPr>
+        <w:t>parameteres</w:t>
+      </w:r>
+      <w:proofErr w:type="spellEnd"/>
+      <w:r>
+        <w:rPr>
+          <w:rFonts w:ascii="Tahoma" w:eastAsia="Times New Roman" w:hAnsi="Tahoma" w:cs="Tahoma"/>
+          <w:sz w:val="20"/>
+          <w:szCs w:val="20"/>
+          <w:lang w:eastAsia="en-GB"/>
+        </w:rPr>
+        <w:t xml:space="preserve"> we get this way-&gt;</w:t>
       </w:r>
       <w:r>
         <w:rPr>
@@ -1964,7 +2789,6 @@
           <w:szCs w:val="20"/>
           <w:lang w:eastAsia="en-GB"/>
         </w:rPr>
-        <w:lastRenderedPageBreak/>
         <w:t>a more holistic approach w</w:t>
       </w:r>
       <w:r>
@@ -2043,6 +2867,7 @@
           <w:lang w:eastAsia="en-GB"/>
         </w:rPr>
       </w:pPr>
+      <w:proofErr w:type="spellStart"/>
       <w:r>
         <w:rPr>
           <w:rFonts w:ascii="Tahoma" w:eastAsia="Times New Roman" w:hAnsi="Tahoma" w:cs="Tahoma"/>
@@ -2071,7 +2896,18 @@
           <w:szCs w:val="20"/>
           <w:lang w:eastAsia="en-GB"/>
         </w:rPr>
-        <w:t>k-&gt;network</w:t>
+        <w:t>k</w:t>
+      </w:r>
+      <w:proofErr w:type="spellEnd"/>
+      <w:r>
+        <w:rPr>
+          <w:rFonts w:ascii="Tahoma" w:eastAsia="Times New Roman" w:hAnsi="Tahoma" w:cs="Tahoma"/>
+          <w:color w:val="000000"/>
+          <w:sz w:val="20"/>
+          <w:szCs w:val="20"/>
+          <w:lang w:eastAsia="en-GB"/>
+        </w:rPr>
+        <w:t>-&gt;network</w:t>
       </w:r>
     </w:p>
     <w:p>
@@ -2143,13 +2979,41 @@
           <w:lang w:eastAsia="en-GB"/>
         </w:rPr>
       </w:pPr>
+      <w:proofErr w:type="spellStart"/>
       <w:r>
         <w:rPr>
           <w:rFonts w:ascii="Times New Roman" w:hAnsi="Times New Roman" w:cs="Times New Roman"/>
           <w:sz w:val="24"/>
           <w:szCs w:val="24"/>
         </w:rPr>
-        <w:t>Sotcker, Borer, Pluess, \&amp; Buehler (2012)</w:t>
+        <w:t>Sotcker</w:t>
+      </w:r>
+      <w:proofErr w:type="spellEnd"/>
+      <w:r>
+        <w:rPr>
+          <w:rFonts w:ascii="Times New Roman" w:hAnsi="Times New Roman" w:cs="Times New Roman"/>
+          <w:sz w:val="24"/>
+          <w:szCs w:val="24"/>
+        </w:rPr>
+        <w:t xml:space="preserve">, Borer, </w:t>
+      </w:r>
+      <w:proofErr w:type="spellStart"/>
+      <w:r>
+        <w:rPr>
+          <w:rFonts w:ascii="Times New Roman" w:hAnsi="Times New Roman" w:cs="Times New Roman"/>
+          <w:sz w:val="24"/>
+          <w:szCs w:val="24"/>
+        </w:rPr>
+        <w:t>Pluess</w:t>
+      </w:r>
+      <w:proofErr w:type="spellEnd"/>
+      <w:r>
+        <w:rPr>
+          <w:rFonts w:ascii="Times New Roman" w:hAnsi="Times New Roman" w:cs="Times New Roman"/>
+          <w:sz w:val="24"/>
+          <w:szCs w:val="24"/>
+        </w:rPr>
+        <w:t>, \&amp; Buehler (2012)</w:t>
       </w:r>
       <w:r>
         <w:rPr>
@@ -2221,13 +3085,59 @@
           <w:lang w:eastAsia="en-GB"/>
         </w:rPr>
       </w:pPr>
+      <w:proofErr w:type="spellStart"/>
       <w:r>
         <w:rPr>
           <w:rFonts w:ascii="Times New Roman" w:hAnsi="Times New Roman" w:cs="Times New Roman"/>
           <w:sz w:val="24"/>
           <w:szCs w:val="24"/>
         </w:rPr>
-        <w:t>Jordi, Schmid, \&amp; Stücheli (2012)</w:t>
+        <w:t>Jordi</w:t>
+      </w:r>
+      <w:proofErr w:type="spellEnd"/>
+      <w:r>
+        <w:rPr>
+          <w:rFonts w:ascii="Times New Roman" w:hAnsi="Times New Roman" w:cs="Times New Roman"/>
+          <w:sz w:val="24"/>
+          <w:szCs w:val="24"/>
+        </w:rPr>
+        <w:t xml:space="preserve">, </w:t>
+      </w:r>
+      <w:proofErr w:type="spellStart"/>
+      <w:r>
+        <w:rPr>
+          <w:rFonts w:ascii="Times New Roman" w:hAnsi="Times New Roman" w:cs="Times New Roman"/>
+          <w:sz w:val="24"/>
+          <w:szCs w:val="24"/>
+        </w:rPr>
+        <w:t>Schmid</w:t>
+      </w:r>
+      <w:proofErr w:type="spellEnd"/>
+      <w:r>
+        <w:rPr>
+          <w:rFonts w:ascii="Times New Roman" w:hAnsi="Times New Roman" w:cs="Times New Roman"/>
+          <w:sz w:val="24"/>
+          <w:szCs w:val="24"/>
+        </w:rPr>
+        <w:t xml:space="preserve">, \&amp; </w:t>
+      </w:r>
+      <w:proofErr w:type="spellStart"/>
+      <w:r>
+        <w:rPr>
+          <w:rFonts w:ascii="Times New Roman" w:hAnsi="Times New Roman" w:cs="Times New Roman"/>
+          <w:sz w:val="24"/>
+          <w:szCs w:val="24"/>
+        </w:rPr>
+        <w:t>Stücheli</w:t>
+      </w:r>
+      <w:proofErr w:type="spellEnd"/>
+      <w:r>
+        <w:rPr>
+          <w:rFonts w:ascii="Times New Roman" w:hAnsi="Times New Roman" w:cs="Times New Roman"/>
+          <w:sz w:val="24"/>
+          <w:szCs w:val="24"/>
+        </w:rPr>
+        <w:t xml:space="preserve"> (2012)</w:t>
       </w:r>
       <w:r>
         <w:rPr>

</xml_diff>